<commit_message>
Aggiunta offerta in relazione al mandato
</commit_message>
<xml_diff>
--- a/Documentazione/GDPRPrj_Contratto/GDPRPrj_Contratto_v0.0.1.docx
+++ b/Documentazione/GDPRPrj_Contratto/GDPRPrj_Contratto_v0.0.1.docx
@@ -504,33 +504,7 @@
               <w:rPr>
                 <w:rFonts w:cstheme="minorHAnsi"/>
               </w:rPr>
-              <w:t>GDPRPrj_</w:t>
-            </w:r>
-            <w:r>
-              <w:rPr>
-                <w:rFonts w:cstheme="minorHAnsi"/>
-              </w:rPr>
-              <w:t>Contratto</w:t>
-            </w:r>
-            <w:r>
-              <w:rPr>
-                <w:rFonts w:cstheme="minorHAnsi"/>
-              </w:rPr>
-              <w:t>_v0.</w:t>
-            </w:r>
-            <w:r>
-              <w:rPr>
-                <w:rFonts w:cstheme="minorHAnsi"/>
-              </w:rPr>
-              <w:t>0.</w:t>
-            </w:r>
-            <w:bookmarkStart w:id="0" w:name="_GoBack"/>
-            <w:bookmarkEnd w:id="0"/>
-            <w:r>
-              <w:rPr>
-                <w:rFonts w:cstheme="minorHAnsi"/>
-              </w:rPr>
-              <w:t>1</w:t>
+              <w:t>GDPRPrj_Contratto_v0.0.1</w:t>
             </w:r>
           </w:p>
         </w:tc>
@@ -758,7 +732,7 @@
           <w:sz w:val="28"/>
         </w:rPr>
       </w:pPr>
-      <w:bookmarkStart w:id="1" w:name="_Toc12374110"/>
+      <w:bookmarkStart w:id="0" w:name="_Toc12374110"/>
       <w:r>
         <w:rPr>
           <w:rFonts w:asciiTheme="minorHAnsi" w:hAnsiTheme="minorHAnsi" w:cstheme="minorHAnsi"/>
@@ -769,7 +743,7 @@
         <w:lastRenderedPageBreak/>
         <w:t>Contratto di sviluppo software</w:t>
       </w:r>
-      <w:bookmarkEnd w:id="1"/>
+      <w:bookmarkEnd w:id="0"/>
     </w:p>
     <w:p/>
     <w:p>
@@ -1018,7 +992,7 @@
           <w:szCs w:val="28"/>
         </w:rPr>
       </w:pPr>
-      <w:bookmarkStart w:id="2" w:name="_Toc12374111"/>
+      <w:bookmarkStart w:id="1" w:name="_Toc12374111"/>
       <w:r>
         <w:rPr>
           <w:rFonts w:asciiTheme="minorHAnsi" w:hAnsiTheme="minorHAnsi" w:cstheme="minorHAnsi"/>
@@ -1029,7 +1003,7 @@
         </w:rPr>
         <w:t>Allegato “A”</w:t>
       </w:r>
-      <w:bookmarkEnd w:id="2"/>
+      <w:bookmarkEnd w:id="1"/>
     </w:p>
     <w:p>
       <w:r>
@@ -1156,7 +1130,15 @@
         </w:numPr>
       </w:pPr>
       <w:r>
-        <w:t xml:space="preserve">Condizioni particolari. I corrispettivi da versare per il supporto e la manutenzione dei programmi nei periodi successivi alla scadenza della garanzia seguono la seguente tariffazione: € 1000 ogni anno per supporto e interventi di manutenzione correttiva; per interventi urgenti, interventi di manutenzione perfettiva o </w:t>
+        <w:t>Condizioni particolari. I corrispettivi da versare per il supporto e la manutenzione dei programmi nei periodi successivi alla scadenza della garanzia seguono la seguente tariffazione: € 1</w:t>
+      </w:r>
+      <w:r>
+        <w:t>.</w:t>
+      </w:r>
+      <w:bookmarkStart w:id="2" w:name="_GoBack"/>
+      <w:bookmarkEnd w:id="2"/>
+      <w:r>
+        <w:t xml:space="preserve">000 ogni anno per supporto e interventi di manutenzione correttiva; per interventi urgenti, interventi di manutenzione perfettiva o </w:t>
       </w:r>
       <w:r>
         <w:t>adattativa</w:t>
@@ -3633,7 +3615,7 @@
 </file>
 
 <file path=customXml/itemProps1.xml><?xml version="1.0" encoding="utf-8"?>
-<ds:datastoreItem xmlns:ds="http://schemas.openxmlformats.org/officeDocument/2006/customXml" ds:itemID="{4C2A56AF-4FAE-4909-B77D-7B3488C02AC3}">
+<ds:datastoreItem xmlns:ds="http://schemas.openxmlformats.org/officeDocument/2006/customXml" ds:itemID="{1EA1EC8A-7A00-4965-9DAF-A075323B1F6D}">
   <ds:schemaRefs>
     <ds:schemaRef ds:uri="http://schemas.openxmlformats.org/officeDocument/2006/bibliography"/>
   </ds:schemaRefs>

</xml_diff>